<commit_message>
notas modificado, añadido funcion activacion y loss
</commit_message>
<xml_diff>
--- a/Notas.docx
+++ b/Notas.docx
@@ -18,9 +18,11 @@
       </w:hyperlink>
     </w:p>
     <w:p>
+      <w:proofErr w:type="gramStart"/>
       <w:r>
         <w:t>Primitiva tiempo</w:t>
       </w:r>
+      <w:proofErr w:type="gramEnd"/>
     </w:p>
     <w:p>
       <w:r>
@@ -208,13 +210,18 @@
     </w:p>
     <w:p>
       <w:r>
-        <w:t xml:space="preserve">Metiendo texto de bonoloto en  </w:t>
+        <w:t xml:space="preserve">Metiendo texto de bonoloto </w:t>
+      </w:r>
+      <w:proofErr w:type="gramStart"/>
+      <w:r>
+        <w:t xml:space="preserve">en  </w:t>
       </w:r>
       <w:proofErr w:type="spellStart"/>
       <w:r>
         <w:t>postgresql</w:t>
       </w:r>
       <w:proofErr w:type="spellEnd"/>
+      <w:proofErr w:type="gramEnd"/>
     </w:p>
     <w:p>
       <w:r>
@@ -999,7 +1006,27 @@
           <w:sz w:val="14"/>
           <w:szCs w:val="14"/>
         </w:rPr>
-        <w:t>¿Como se calcula? Internamente, la regresión lineal intenta establecer los parámetros que definen una función lineal ( y = </w:t>
+        <w:t xml:space="preserve">¿Como se calcula? Internamente, la regresión lineal intenta establecer los parámetros que definen una función lineal </w:t>
+      </w:r>
+      <w:proofErr w:type="gramStart"/>
+      <w:r>
+        <w:rPr>
+          <w:rFonts w:ascii="Lora" w:hAnsi="Lora"/>
+          <w:color w:val="404040"/>
+          <w:sz w:val="14"/>
+          <w:szCs w:val="14"/>
+        </w:rPr>
+        <w:t>( y</w:t>
+      </w:r>
+      <w:proofErr w:type="gramEnd"/>
+      <w:r>
+        <w:rPr>
+          <w:rFonts w:ascii="Lora" w:hAnsi="Lora"/>
+          <w:color w:val="404040"/>
+          <w:sz w:val="14"/>
+          <w:szCs w:val="14"/>
+        </w:rPr>
+        <w:t xml:space="preserve"> = </w:t>
       </w:r>
       <w:proofErr w:type="spellStart"/>
       <w:r>
@@ -1088,7 +1115,27 @@
           <w:sz w:val="14"/>
           <w:szCs w:val="14"/>
         </w:rPr>
-        <w:t xml:space="preserve">). En realidad es algo sencillo, pero </w:t>
+        <w:t xml:space="preserve">). En </w:t>
+      </w:r>
+      <w:proofErr w:type="gramStart"/>
+      <w:r>
+        <w:rPr>
+          <w:rFonts w:ascii="Lora" w:hAnsi="Lora"/>
+          <w:color w:val="404040"/>
+          <w:sz w:val="14"/>
+          <w:szCs w:val="14"/>
+        </w:rPr>
+        <w:t>realidad</w:t>
+      </w:r>
+      <w:proofErr w:type="gramEnd"/>
+      <w:r>
+        <w:rPr>
+          <w:rFonts w:ascii="Lora" w:hAnsi="Lora"/>
+          <w:color w:val="404040"/>
+          <w:sz w:val="14"/>
+          <w:szCs w:val="14"/>
+        </w:rPr>
+        <w:t xml:space="preserve"> es algo sencillo, pero </w:t>
       </w:r>
       <w:proofErr w:type="spellStart"/>
       <w:r>
@@ -2793,7 +2840,33 @@
           <w:szCs w:val="14"/>
           <w:lang w:eastAsia="es-ES"/>
         </w:rPr>
-        <w:t>Error = 1 - ( suma de errores al cuadrado) / (suma de la variación al cuadrado de la media)</w:t>
+        <w:t xml:space="preserve">Error = 1 - </w:t>
+      </w:r>
+      <w:proofErr w:type="gramStart"/>
+      <w:r>
+        <w:rPr>
+          <w:rFonts w:ascii="Lora" w:eastAsia="Times New Roman" w:hAnsi="Lora" w:cs="Times New Roman"/>
+          <w:i/>
+          <w:iCs/>
+          <w:color w:val="808080"/>
+          <w:sz w:val="14"/>
+          <w:szCs w:val="14"/>
+          <w:lang w:eastAsia="es-ES"/>
+        </w:rPr>
+        <w:t>( suma</w:t>
+      </w:r>
+      <w:proofErr w:type="gramEnd"/>
+      <w:r>
+        <w:rPr>
+          <w:rFonts w:ascii="Lora" w:eastAsia="Times New Roman" w:hAnsi="Lora" w:cs="Times New Roman"/>
+          <w:i/>
+          <w:iCs/>
+          <w:color w:val="808080"/>
+          <w:sz w:val="14"/>
+          <w:szCs w:val="14"/>
+          <w:lang w:eastAsia="es-ES"/>
+        </w:rPr>
+        <w:t xml:space="preserve"> de errores al cuadrado) / (suma de la variación al cuadrado de la media)</w:t>
       </w:r>
       <w:r>
         <w:rPr>
@@ -2908,7 +2981,7 @@
       </w:hyperlink>
     </w:p>
     <w:p>
-      <w:r>
+      <w:pPr>
         <w:rPr>
           <w:rFonts w:ascii="Verdana" w:hAnsi="Verdana"/>
           <w:color w:val="000000"/>
@@ -2916,7 +2989,61 @@
           <w:szCs w:val="20"/>
           <w:shd w:val="clear" w:color="auto" w:fill="FFFFFF"/>
         </w:rPr>
+      </w:pPr>
+      <w:r>
+        <w:rPr>
+          <w:rFonts w:ascii="Verdana" w:hAnsi="Verdana"/>
+          <w:color w:val="000000"/>
+          <w:sz w:val="20"/>
+          <w:szCs w:val="20"/>
+          <w:shd w:val="clear" w:color="auto" w:fill="FFFFFF"/>
+        </w:rPr>
         <w:t>clasificación Bayesiana, que permite analizar las tendencias existentes en un juego de lotería completamente aleatorio e impredecible</w:t>
+      </w:r>
+    </w:p>
+    <w:p>
+      <w:pPr>
+        <w:rPr>
+          <w:rFonts w:ascii="Verdana" w:hAnsi="Verdana"/>
+          <w:color w:val="000000"/>
+          <w:sz w:val="20"/>
+          <w:szCs w:val="20"/>
+          <w:shd w:val="clear" w:color="auto" w:fill="FFFFFF"/>
+        </w:rPr>
+      </w:pPr>
+    </w:p>
+    <w:p>
+      <w:pPr>
+        <w:pStyle w:val="Ttulo1"/>
+        <w:rPr>
+          <w:shd w:val="clear" w:color="auto" w:fill="FFFFFF"/>
+        </w:rPr>
+      </w:pPr>
+      <w:r>
+        <w:rPr>
+          <w:shd w:val="clear" w:color="auto" w:fill="FFFFFF"/>
+        </w:rPr>
+        <w:t>Neural Network</w:t>
+      </w:r>
+    </w:p>
+    <w:p>
+      <w:r>
+        <w:t>Teoría de:</w:t>
+      </w:r>
+    </w:p>
+    <w:p>
+      <w:r>
+        <w:t>https://naukas.com/2015/12/09/acertando-quinielas-redes-neuronales/</w:t>
+      </w:r>
+    </w:p>
+    <w:p>
+      <w:r>
+        <w:t>Código de:</w:t>
+      </w:r>
+    </w:p>
+    <w:p>
+      <w:r>
+        <w:t>https://towardsdatascience.com/math-neural-network-from-scratch-in-python-d6da9f29ce65</w:t>
       </w:r>
     </w:p>
     <w:sectPr>
@@ -3328,6 +3455,27 @@
     <w:name w:val="Normal"/>
     <w:qFormat/>
   </w:style>
+  <w:style w:type="paragraph" w:styleId="Ttulo1">
+    <w:name w:val="heading 1"/>
+    <w:basedOn w:val="Normal"/>
+    <w:next w:val="Normal"/>
+    <w:link w:val="Ttulo1Car"/>
+    <w:uiPriority w:val="9"/>
+    <w:qFormat/>
+    <w:rsid w:val="00BA6A5E"/>
+    <w:pPr>
+      <w:keepNext/>
+      <w:keepLines/>
+      <w:spacing w:before="240" w:after="0"/>
+      <w:outlineLvl w:val="0"/>
+    </w:pPr>
+    <w:rPr>
+      <w:rFonts w:asciiTheme="majorHAnsi" w:eastAsiaTheme="majorEastAsia" w:hAnsiTheme="majorHAnsi" w:cstheme="majorBidi"/>
+      <w:color w:val="2F5496" w:themeColor="accent1" w:themeShade="BF"/>
+      <w:sz w:val="32"/>
+      <w:szCs w:val="32"/>
+    </w:rPr>
+  </w:style>
   <w:style w:type="paragraph" w:styleId="Ttulo2">
     <w:name w:val="heading 2"/>
     <w:basedOn w:val="Normal"/>
@@ -3473,6 +3621,19 @@
       <w:color w:val="2F5496" w:themeColor="accent1" w:themeShade="BF"/>
       <w:sz w:val="26"/>
       <w:szCs w:val="26"/>
+    </w:rPr>
+  </w:style>
+  <w:style w:type="character" w:customStyle="1" w:styleId="Ttulo1Car">
+    <w:name w:val="Título 1 Car"/>
+    <w:basedOn w:val="Fuentedeprrafopredeter"/>
+    <w:link w:val="Ttulo1"/>
+    <w:uiPriority w:val="9"/>
+    <w:rsid w:val="00BA6A5E"/>
+    <w:rPr>
+      <w:rFonts w:asciiTheme="majorHAnsi" w:eastAsiaTheme="majorEastAsia" w:hAnsiTheme="majorHAnsi" w:cstheme="majorBidi"/>
+      <w:color w:val="2F5496" w:themeColor="accent1" w:themeShade="BF"/>
+      <w:sz w:val="32"/>
+      <w:szCs w:val="32"/>
     </w:rPr>
   </w:style>
 </w:styles>

</xml_diff>